<commit_message>
Update installation report styling docx.
</commit_message>
<xml_diff>
--- a/stylingbreaks1.docx
+++ b/stylingbreaks1.docx
@@ -25,55 +25,91 @@
     <w:p>
       <w:pPr>
         <w:pStyle w:val="FirstParagraph"/>
-      </w:pPr>
-      <w:r>
+        <w:rPr>
+          <w:color w:val="000000" w:themeColor="text1"/>
+        </w:rPr>
+      </w:pPr>
+      <w:r>
+        <w:rPr>
+          <w:color w:val="000000" w:themeColor="text1"/>
+        </w:rPr>
         <w:t xml:space="preserve">This is an R Markdown document. Markdown is a simple formatting syntax for authoring HTML, PDF, and MS Word documents. For more details on using R Markdown see </w:t>
       </w:r>
       <w:hyperlink r:id="rId7">
         <w:r>
           <w:rPr>
             <w:rStyle w:val="Hyperlink"/>
+            <w:color w:val="000000" w:themeColor="text1"/>
           </w:rPr>
           <w:t>http://rmarkdown.rstudio.com</w:t>
         </w:r>
       </w:hyperlink>
       <w:r>
+        <w:rPr>
+          <w:color w:val="000000" w:themeColor="text1"/>
+        </w:rPr>
         <w:t>.</w:t>
       </w:r>
     </w:p>
     <w:p>
       <w:pPr>
         <w:pStyle w:val="BodyText"/>
-      </w:pPr>
-      <w:r>
-        <w:t>When you click the</w:t>
-      </w:r>
-      <w:r>
+        <w:rPr>
+          <w:color w:val="000000" w:themeColor="text1"/>
+        </w:rPr>
+      </w:pPr>
+      <w:r>
+        <w:rPr>
+          <w:color w:val="000000" w:themeColor="text1"/>
+        </w:rPr>
+        <w:t xml:space="preserve">When you click the </w:t>
+      </w:r>
+      <w:r>
+        <w:rPr>
+          <w:b/>
+          <w:color w:val="000000" w:themeColor="text1"/>
+        </w:rPr>
+        <w:t>Knit</w:t>
+      </w:r>
+      <w:r>
+        <w:rPr>
+          <w:color w:val="000000" w:themeColor="text1"/>
+        </w:rPr>
         <w:t xml:space="preserve"> </w:t>
       </w:r>
-      <w:r>
-        <w:rPr>
-          <w:b/>
-        </w:rPr>
-        <w:t>Knit</w:t>
-      </w:r>
-      <w:r>
-        <w:t xml:space="preserve"> button a document will be generated that includes both content as well as the output of any embedded R code chunks within the document. You can embed an R code chunk like this:</w:t>
+      <w:proofErr w:type="gramStart"/>
+      <w:r>
+        <w:rPr>
+          <w:color w:val="000000" w:themeColor="text1"/>
+        </w:rPr>
+        <w:t>button</w:t>
+      </w:r>
+      <w:proofErr w:type="gramEnd"/>
+      <w:r>
+        <w:rPr>
+          <w:color w:val="000000" w:themeColor="text1"/>
+        </w:rPr>
+        <w:t xml:space="preserve"> a document will be generated that includes both content as well as the output of any embedded R code chunks within the document. You can embed an R code chunk like this:</w:t>
       </w:r>
     </w:p>
     <w:p>
       <w:pPr>
         <w:pStyle w:val="SourceCode"/>
+        <w:rPr>
+          <w:color w:val="000000" w:themeColor="text1"/>
+        </w:rPr>
       </w:pPr>
       <w:r>
         <w:rPr>
           <w:rStyle w:val="KeywordTok"/>
+          <w:color w:val="000000" w:themeColor="text1"/>
         </w:rPr>
         <w:t>summary</w:t>
       </w:r>
       <w:r>
         <w:rPr>
           <w:rStyle w:val="NormalTok"/>
+          <w:color w:val="000000" w:themeColor="text1"/>
         </w:rPr>
         <w:t>(cars)</w:t>
       </w:r>
@@ -81,70 +117,108 @@
     <w:p>
       <w:pPr>
         <w:pStyle w:val="SourceCode"/>
+        <w:rPr>
+          <w:color w:val="000000" w:themeColor="text1"/>
+        </w:rPr>
       </w:pPr>
       <w:r>
         <w:rPr>
           <w:rStyle w:val="VerbatimChar"/>
+          <w:color w:val="000000" w:themeColor="text1"/>
         </w:rPr>
         <w:t xml:space="preserve">##      speed           dist       </w:t>
       </w:r>
       <w:r>
+        <w:rPr>
+          <w:color w:val="000000" w:themeColor="text1"/>
+        </w:rPr>
         <w:br/>
       </w:r>
       <w:r>
         <w:rPr>
           <w:rStyle w:val="VerbatimChar"/>
-        </w:rPr>
-        <w:t>##  Min.   : 4.0   Min.</w:t>
-      </w:r>
+          <w:color w:val="000000" w:themeColor="text1"/>
+        </w:rPr>
+        <w:t>#</w:t>
+      </w:r>
+      <w:proofErr w:type="gramStart"/>
       <w:r>
         <w:rPr>
           <w:rStyle w:val="VerbatimChar"/>
-        </w:rPr>
-        <w:t xml:space="preserve">   :  2.00  </w:t>
-      </w:r>
-      <w:r>
+          <w:color w:val="000000" w:themeColor="text1"/>
+        </w:rPr>
+        <w:t>#  Min.</w:t>
+      </w:r>
+      <w:proofErr w:type="gramEnd"/>
+      <w:r>
+        <w:rPr>
+          <w:rStyle w:val="VerbatimChar"/>
+          <w:color w:val="000000" w:themeColor="text1"/>
+        </w:rPr>
+        <w:t xml:space="preserve">   : 4.0   Min.   :  2.00  </w:t>
+      </w:r>
+      <w:r>
+        <w:rPr>
+          <w:color w:val="000000" w:themeColor="text1"/>
+        </w:rPr>
         <w:br/>
       </w:r>
       <w:r>
         <w:rPr>
           <w:rStyle w:val="VerbatimChar"/>
+          <w:color w:val="000000" w:themeColor="text1"/>
         </w:rPr>
         <w:t xml:space="preserve">##  1st Qu.:12.0   1st Qu.: 26.00  </w:t>
       </w:r>
       <w:r>
+        <w:rPr>
+          <w:color w:val="000000" w:themeColor="text1"/>
+        </w:rPr>
         <w:br/>
       </w:r>
       <w:r>
         <w:rPr>
           <w:rStyle w:val="VerbatimChar"/>
+          <w:color w:val="000000" w:themeColor="text1"/>
         </w:rPr>
         <w:t xml:space="preserve">##  Median :15.0   Median : 36.00  </w:t>
       </w:r>
       <w:r>
+        <w:rPr>
+          <w:color w:val="000000" w:themeColor="text1"/>
+        </w:rPr>
         <w:br/>
       </w:r>
       <w:r>
         <w:rPr>
           <w:rStyle w:val="VerbatimChar"/>
+          <w:color w:val="000000" w:themeColor="text1"/>
         </w:rPr>
         <w:t xml:space="preserve">##  Mean   :15.4   Mean   : 42.98  </w:t>
       </w:r>
       <w:r>
+        <w:rPr>
+          <w:color w:val="000000" w:themeColor="text1"/>
+        </w:rPr>
         <w:br/>
       </w:r>
       <w:r>
         <w:rPr>
           <w:rStyle w:val="VerbatimChar"/>
+          <w:color w:val="000000" w:themeColor="text1"/>
         </w:rPr>
         <w:t xml:space="preserve">##  3rd Qu.:19.0   3rd Qu.: 56.00  </w:t>
       </w:r>
       <w:r>
+        <w:rPr>
+          <w:color w:val="000000" w:themeColor="text1"/>
+        </w:rPr>
         <w:br/>
       </w:r>
       <w:r>
         <w:rPr>
           <w:rStyle w:val="VerbatimChar"/>
+          <w:color w:val="000000" w:themeColor="text1"/>
         </w:rPr>
         <w:t>##  Max.   :25.0   Max.   :120.00</w:t>
       </w:r>
@@ -162,21 +236,31 @@
     <w:p>
       <w:pPr>
         <w:pStyle w:val="FirstParagraph"/>
-      </w:pPr>
-      <w:r>
+        <w:rPr>
+          <w:color w:val="000000" w:themeColor="text1"/>
+        </w:rPr>
+      </w:pPr>
+      <w:r>
+        <w:rPr>
+          <w:color w:val="000000" w:themeColor="text1"/>
+        </w:rPr>
         <w:t>You can also embed plots, for example:</w:t>
       </w:r>
     </w:p>
     <w:p>
       <w:pPr>
         <w:pStyle w:val="BodyText"/>
+        <w:rPr>
+          <w:color w:val="000000" w:themeColor="text1"/>
+        </w:rPr>
       </w:pPr>
       <w:r>
         <w:rPr>
           <w:noProof/>
+          <w:color w:val="000000" w:themeColor="text1"/>
         </w:rPr>
         <w:drawing>
-          <wp:inline distT="0" distB="0" distL="0" distR="0">
+          <wp:inline distT="0" distB="0" distL="0" distR="0" wp14:anchorId="0830B01F" wp14:editId="4EE14524">
             <wp:extent cx="4620126" cy="3696101"/>
             <wp:effectExtent l="0" t="0" r="0" b="0"/>
             <wp:docPr id="1" name="Picture"/>
@@ -221,27 +305,36 @@
     <w:p>
       <w:pPr>
         <w:pStyle w:val="BodyText"/>
-      </w:pPr>
-      <w:r>
-        <w:lastRenderedPageBreak/>
-        <w:t>Note tha</w:t>
-      </w:r>
-      <w:r>
-        <w:t xml:space="preserve">t the </w:t>
+        <w:rPr>
+          <w:color w:val="000000" w:themeColor="text1"/>
+        </w:rPr>
+      </w:pPr>
+      <w:r>
+        <w:rPr>
+          <w:color w:val="000000" w:themeColor="text1"/>
+        </w:rPr>
+        <w:t xml:space="preserve">Note that the </w:t>
       </w:r>
       <w:r>
         <w:rPr>
           <w:rStyle w:val="VerbatimChar"/>
+          <w:color w:val="000000" w:themeColor="text1"/>
         </w:rPr>
         <w:t>echo = FALSE</w:t>
       </w:r>
       <w:r>
+        <w:rPr>
+          <w:color w:val="000000" w:themeColor="text1"/>
+        </w:rPr>
         <w:t xml:space="preserve"> parameter was added to the code chunk to prevent printing of the R code that generated the plot.</w:t>
       </w:r>
     </w:p>
     <w:sectPr>
+      <w:footerReference w:type="even" r:id="rId9"/>
+      <w:footerReference w:type="default" r:id="rId10"/>
       <w:pgSz w:w="12240" w:h="15840"/>
       <w:pgMar w:top="1440" w:right="1440" w:bottom="1440" w:left="1440" w:header="720" w:footer="720" w:gutter="0"/>
+      <w:pgNumType w:start="3"/>
       <w:cols w:space="720"/>
     </w:sectPr>
   </w:body>
@@ -271,6 +364,121 @@
     </w:p>
   </w:endnote>
 </w:endnotes>
+</file>
+
+<file path=word/footer1.xml><?xml version="1.0" encoding="utf-8"?>
+<w:ftr xmlns:wpc="http://schemas.microsoft.com/office/word/2010/wordprocessingCanvas" xmlns:cx="http://schemas.microsoft.com/office/drawing/2014/chartex" xmlns:cx1="http://schemas.microsoft.com/office/drawing/2015/9/8/chartex" xmlns:cx2="http://schemas.microsoft.com/office/drawing/2015/10/21/chartex" xmlns:cx3="http://schemas.microsoft.com/office/drawing/2016/5/9/chartex" xmlns:cx4="http://schemas.microsoft.com/office/drawing/2016/5/10/chartex" xmlns:cx5="http://schemas.microsoft.com/office/drawing/2016/5/11/chartex" xmlns:cx6="http://schemas.microsoft.com/office/drawing/2016/5/12/chartex" xmlns:cx7="http://schemas.microsoft.com/office/drawing/2016/5/13/chartex" xmlns:cx8="http://schemas.microsoft.com/office/drawing/2016/5/14/chartex" xmlns:mc="http://schemas.openxmlformats.org/markup-compatibility/2006" xmlns:aink="http://schemas.microsoft.com/office/drawing/2016/ink" xmlns:am3d="http://schemas.microsoft.com/office/drawing/2017/model3d" xmlns:o="urn:schemas-microsoft-com:office:office" xmlns:r="http://schemas.openxmlformats.org/officeDocument/2006/relationships" xmlns:m="http://schemas.openxmlformats.org/officeDocument/2006/math" xmlns:v="urn:schemas-microsoft-com:vml" xmlns:wp14="http://schemas.microsoft.com/office/word/2010/wordprocessingDrawing" xmlns:wp="http://schemas.openxmlformats.org/drawingml/2006/wordprocessingDrawing" xmlns:w10="urn:schemas-microsoft-com:office:word" xmlns:w="http://schemas.openxmlformats.org/wordprocessingml/2006/main" xmlns:w14="http://schemas.microsoft.com/office/word/2010/wordml" xmlns:w15="http://schemas.microsoft.com/office/word/2012/wordml" xmlns:w16cid="http://schemas.microsoft.com/office/word/2016/wordml/cid" xmlns:w16se="http://schemas.microsoft.com/office/word/2015/wordml/symex" xmlns:wpg="http://schemas.microsoft.com/office/word/2010/wordprocessingGroup" xmlns:wpi="http://schemas.microsoft.com/office/word/2010/wordprocessingInk" xmlns:wne="http://schemas.microsoft.com/office/word/2006/wordml" xmlns:wps="http://schemas.microsoft.com/office/word/2010/wordprocessingShape" mc:Ignorable="w14 w15 w16se w16cid wp14">
+  <w:sdt>
+    <w:sdtPr>
+      <w:rPr>
+        <w:rStyle w:val="PageNumber"/>
+      </w:rPr>
+      <w:id w:val="-619373804"/>
+      <w:docPartObj>
+        <w:docPartGallery w:val="Page Numbers (Bottom of Page)"/>
+        <w:docPartUnique/>
+      </w:docPartObj>
+    </w:sdtPr>
+    <w:sdtContent>
+      <w:p>
+        <w:pPr>
+          <w:pStyle w:val="Footer"/>
+          <w:framePr w:wrap="none" w:vAnchor="text" w:hAnchor="margin" w:xAlign="center" w:y="1"/>
+          <w:rPr>
+            <w:rStyle w:val="PageNumber"/>
+          </w:rPr>
+        </w:pPr>
+        <w:r>
+          <w:rPr>
+            <w:rStyle w:val="PageNumber"/>
+          </w:rPr>
+          <w:fldChar w:fldCharType="begin"/>
+        </w:r>
+        <w:r>
+          <w:rPr>
+            <w:rStyle w:val="PageNumber"/>
+          </w:rPr>
+          <w:instrText xml:space="preserve"> PAGE </w:instrText>
+        </w:r>
+        <w:r>
+          <w:rPr>
+            <w:rStyle w:val="PageNumber"/>
+          </w:rPr>
+          <w:fldChar w:fldCharType="end"/>
+        </w:r>
+      </w:p>
+    </w:sdtContent>
+  </w:sdt>
+  <w:p>
+    <w:pPr>
+      <w:pStyle w:val="Footer"/>
+    </w:pPr>
+  </w:p>
+</w:ftr>
+</file>
+
+<file path=word/footer2.xml><?xml version="1.0" encoding="utf-8"?>
+<w:ftr xmlns:wpc="http://schemas.microsoft.com/office/word/2010/wordprocessingCanvas" xmlns:cx="http://schemas.microsoft.com/office/drawing/2014/chartex" xmlns:cx1="http://schemas.microsoft.com/office/drawing/2015/9/8/chartex" xmlns:cx2="http://schemas.microsoft.com/office/drawing/2015/10/21/chartex" xmlns:cx3="http://schemas.microsoft.com/office/drawing/2016/5/9/chartex" xmlns:cx4="http://schemas.microsoft.com/office/drawing/2016/5/10/chartex" xmlns:cx5="http://schemas.microsoft.com/office/drawing/2016/5/11/chartex" xmlns:cx6="http://schemas.microsoft.com/office/drawing/2016/5/12/chartex" xmlns:cx7="http://schemas.microsoft.com/office/drawing/2016/5/13/chartex" xmlns:cx8="http://schemas.microsoft.com/office/drawing/2016/5/14/chartex" xmlns:mc="http://schemas.openxmlformats.org/markup-compatibility/2006" xmlns:aink="http://schemas.microsoft.com/office/drawing/2016/ink" xmlns:am3d="http://schemas.microsoft.com/office/drawing/2017/model3d" xmlns:o="urn:schemas-microsoft-com:office:office" xmlns:r="http://schemas.openxmlformats.org/officeDocument/2006/relationships" xmlns:m="http://schemas.openxmlformats.org/officeDocument/2006/math" xmlns:v="urn:schemas-microsoft-com:vml" xmlns:wp14="http://schemas.microsoft.com/office/word/2010/wordprocessingDrawing" xmlns:wp="http://schemas.openxmlformats.org/drawingml/2006/wordprocessingDrawing" xmlns:w10="urn:schemas-microsoft-com:office:word" xmlns:w="http://schemas.openxmlformats.org/wordprocessingml/2006/main" xmlns:w14="http://schemas.microsoft.com/office/word/2010/wordml" xmlns:w15="http://schemas.microsoft.com/office/word/2012/wordml" xmlns:w16cid="http://schemas.microsoft.com/office/word/2016/wordml/cid" xmlns:w16se="http://schemas.microsoft.com/office/word/2015/wordml/symex" xmlns:wpg="http://schemas.microsoft.com/office/word/2010/wordprocessingGroup" xmlns:wpi="http://schemas.microsoft.com/office/word/2010/wordprocessingInk" xmlns:wne="http://schemas.microsoft.com/office/word/2006/wordml" xmlns:wps="http://schemas.microsoft.com/office/word/2010/wordprocessingShape" mc:Ignorable="w14 w15 w16se w16cid wp14">
+  <w:sdt>
+    <w:sdtPr>
+      <w:rPr>
+        <w:rStyle w:val="PageNumber"/>
+      </w:rPr>
+      <w:id w:val="1240443894"/>
+      <w:docPartObj>
+        <w:docPartGallery w:val="Page Numbers (Bottom of Page)"/>
+        <w:docPartUnique/>
+      </w:docPartObj>
+    </w:sdtPr>
+    <w:sdtContent>
+      <w:p>
+        <w:pPr>
+          <w:pStyle w:val="Footer"/>
+          <w:framePr w:wrap="none" w:vAnchor="text" w:hAnchor="margin" w:xAlign="center" w:y="1"/>
+          <w:rPr>
+            <w:rStyle w:val="PageNumber"/>
+          </w:rPr>
+        </w:pPr>
+        <w:r>
+          <w:rPr>
+            <w:rStyle w:val="PageNumber"/>
+          </w:rPr>
+          <w:fldChar w:fldCharType="begin"/>
+        </w:r>
+        <w:r>
+          <w:rPr>
+            <w:rStyle w:val="PageNumber"/>
+          </w:rPr>
+          <w:instrText xml:space="preserve"> PAGE </w:instrText>
+        </w:r>
+        <w:r>
+          <w:rPr>
+            <w:rStyle w:val="PageNumber"/>
+          </w:rPr>
+          <w:fldChar w:fldCharType="separate"/>
+        </w:r>
+        <w:r>
+          <w:rPr>
+            <w:rStyle w:val="PageNumber"/>
+            <w:noProof/>
+          </w:rPr>
+          <w:t>3</w:t>
+        </w:r>
+        <w:r>
+          <w:rPr>
+            <w:rStyle w:val="PageNumber"/>
+          </w:rPr>
+          <w:fldChar w:fldCharType="end"/>
+        </w:r>
+      </w:p>
+    </w:sdtContent>
+  </w:sdt>
+  <w:p>
+    <w:pPr>
+      <w:pStyle w:val="Footer"/>
+    </w:pPr>
+  </w:p>
+</w:ftr>
 </file>
 
 <file path=word/footnotes.xml><?xml version="1.0" encoding="utf-8"?>
@@ -481,7 +689,7 @@
   <w:abstractNum w:abstractNumId="2" w15:restartNumberingAfterBreak="0">
     <w:nsid w:val="FFFFFF7C"/>
     <w:multiLevelType w:val="singleLevel"/>
-    <w:tmpl w:val="1F02013C"/>
+    <w:tmpl w:val="99000A2C"/>
     <w:lvl w:ilvl="0">
       <w:start w:val="1"/>
       <w:numFmt w:val="decimal"/>
@@ -498,7 +706,7 @@
   <w:abstractNum w:abstractNumId="3" w15:restartNumberingAfterBreak="0">
     <w:nsid w:val="FFFFFF7D"/>
     <w:multiLevelType w:val="singleLevel"/>
-    <w:tmpl w:val="46128E36"/>
+    <w:tmpl w:val="99BC5E40"/>
     <w:lvl w:ilvl="0">
       <w:start w:val="1"/>
       <w:numFmt w:val="decimal"/>
@@ -515,7 +723,7 @@
   <w:abstractNum w:abstractNumId="4" w15:restartNumberingAfterBreak="0">
     <w:nsid w:val="FFFFFF7E"/>
     <w:multiLevelType w:val="singleLevel"/>
-    <w:tmpl w:val="84AC4166"/>
+    <w:tmpl w:val="2E46B12E"/>
     <w:lvl w:ilvl="0">
       <w:start w:val="1"/>
       <w:numFmt w:val="decimal"/>
@@ -532,7 +740,7 @@
   <w:abstractNum w:abstractNumId="5" w15:restartNumberingAfterBreak="0">
     <w:nsid w:val="FFFFFF7F"/>
     <w:multiLevelType w:val="singleLevel"/>
-    <w:tmpl w:val="96363730"/>
+    <w:tmpl w:val="B7EE9B6C"/>
     <w:lvl w:ilvl="0">
       <w:start w:val="1"/>
       <w:numFmt w:val="decimal"/>
@@ -549,7 +757,7 @@
   <w:abstractNum w:abstractNumId="6" w15:restartNumberingAfterBreak="0">
     <w:nsid w:val="FFFFFF80"/>
     <w:multiLevelType w:val="singleLevel"/>
-    <w:tmpl w:val="9E9411AE"/>
+    <w:tmpl w:val="1A74210A"/>
     <w:lvl w:ilvl="0">
       <w:start w:val="1"/>
       <w:numFmt w:val="bullet"/>
@@ -569,7 +777,7 @@
   <w:abstractNum w:abstractNumId="7" w15:restartNumberingAfterBreak="0">
     <w:nsid w:val="FFFFFF81"/>
     <w:multiLevelType w:val="singleLevel"/>
-    <w:tmpl w:val="F294B934"/>
+    <w:tmpl w:val="EFA6390C"/>
     <w:lvl w:ilvl="0">
       <w:start w:val="1"/>
       <w:numFmt w:val="bullet"/>
@@ -589,7 +797,7 @@
   <w:abstractNum w:abstractNumId="8" w15:restartNumberingAfterBreak="0">
     <w:nsid w:val="FFFFFF82"/>
     <w:multiLevelType w:val="singleLevel"/>
-    <w:tmpl w:val="E15060C6"/>
+    <w:tmpl w:val="0CAC9DA0"/>
     <w:lvl w:ilvl="0">
       <w:start w:val="1"/>
       <w:numFmt w:val="bullet"/>
@@ -609,7 +817,7 @@
   <w:abstractNum w:abstractNumId="9" w15:restartNumberingAfterBreak="0">
     <w:nsid w:val="FFFFFF83"/>
     <w:multiLevelType w:val="singleLevel"/>
-    <w:tmpl w:val="912A784E"/>
+    <w:tmpl w:val="8FD2FB14"/>
     <w:lvl w:ilvl="0">
       <w:start w:val="1"/>
       <w:numFmt w:val="bullet"/>
@@ -629,7 +837,7 @@
   <w:abstractNum w:abstractNumId="10" w15:restartNumberingAfterBreak="0">
     <w:nsid w:val="FFFFFF88"/>
     <w:multiLevelType w:val="singleLevel"/>
-    <w:tmpl w:val="7DD6E80C"/>
+    <w:tmpl w:val="1B76F7A4"/>
     <w:lvl w:ilvl="0">
       <w:start w:val="1"/>
       <w:numFmt w:val="decimal"/>
@@ -646,7 +854,7 @@
   <w:abstractNum w:abstractNumId="11" w15:restartNumberingAfterBreak="0">
     <w:nsid w:val="FFFFFF89"/>
     <w:multiLevelType w:val="singleLevel"/>
-    <w:tmpl w:val="889EAD86"/>
+    <w:tmpl w:val="F72043C2"/>
     <w:lvl w:ilvl="0">
       <w:start w:val="1"/>
       <w:numFmt w:val="bullet"/>
@@ -857,6 +1065,13 @@
     <w:lsdException w:name="Light Shading"/>
     <w:lsdException w:name="Light List"/>
     <w:lsdException w:name="Light Grid"/>
+    <w:lsdException w:name="Medium Shading 1"/>
+    <w:lsdException w:name="Medium Shading 2"/>
+    <w:lsdException w:name="Medium List 1"/>
+    <w:lsdException w:name="Medium List 2"/>
+    <w:lsdException w:name="Medium Grid 1"/>
+    <w:lsdException w:name="Medium Grid 2"/>
+    <w:lsdException w:name="Medium Grid 3"/>
     <w:lsdException w:name="Dark List"/>
     <w:lsdException w:name="Colorful Shading"/>
     <w:lsdException w:name="Colorful List"/>
@@ -1051,6 +1266,11 @@
   <w:style w:type="paragraph" w:default="1" w:styleId="Normal">
     <w:name w:val="Normal"/>
     <w:qFormat/>
+    <w:rsid w:val="00204A3C"/>
+    <w:rPr>
+      <w:rFonts w:ascii="Times New Roman" w:hAnsi="Times New Roman" w:cs="Times New Roman (Body CS)"/>
+      <w:kern w:val="20"/>
+    </w:rPr>
   </w:style>
   <w:style w:type="paragraph" w:styleId="Heading1">
     <w:name w:val="heading 1"/>
@@ -1058,17 +1278,19 @@
     <w:next w:val="BodyText"/>
     <w:uiPriority w:val="9"/>
     <w:qFormat/>
+    <w:rsid w:val="005C5835"/>
     <w:pPr>
       <w:keepNext/>
       <w:keepLines/>
       <w:spacing w:before="480" w:after="0"/>
+      <w:jc w:val="center"/>
       <w:outlineLvl w:val="0"/>
     </w:pPr>
     <w:rPr>
-      <w:rFonts w:asciiTheme="majorHAnsi" w:eastAsiaTheme="majorEastAsia" w:hAnsiTheme="majorHAnsi" w:cstheme="majorBidi"/>
+      <w:rFonts w:eastAsiaTheme="majorEastAsia" w:cs="Times New Roman (Headings CS)"/>
       <w:b/>
       <w:bCs/>
-      <w:color w:val="345A8A" w:themeColor="accent1" w:themeShade="B5"/>
+      <w:color w:val="000000" w:themeColor="text1"/>
       <w:sz w:val="32"/>
       <w:szCs w:val="32"/>
     </w:rPr>
@@ -1080,6 +1302,7 @@
     <w:uiPriority w:val="9"/>
     <w:unhideWhenUsed/>
     <w:qFormat/>
+    <w:rsid w:val="00204A3C"/>
     <w:pPr>
       <w:keepNext/>
       <w:keepLines/>
@@ -1087,11 +1310,11 @@
       <w:outlineLvl w:val="1"/>
     </w:pPr>
     <w:rPr>
-      <w:rFonts w:asciiTheme="majorHAnsi" w:eastAsiaTheme="majorEastAsia" w:hAnsiTheme="majorHAnsi" w:cstheme="majorBidi"/>
+      <w:rFonts w:eastAsiaTheme="majorEastAsia" w:cs="Times New Roman (Headings CS)"/>
       <w:b/>
       <w:bCs/>
-      <w:color w:val="4F81BD" w:themeColor="accent1"/>
-      <w:sz w:val="32"/>
+      <w:color w:val="000000" w:themeColor="text1"/>
+      <w:sz w:val="28"/>
       <w:szCs w:val="32"/>
     </w:rPr>
   </w:style>
@@ -1102,6 +1325,7 @@
     <w:uiPriority w:val="9"/>
     <w:unhideWhenUsed/>
     <w:qFormat/>
+    <w:rsid w:val="005C5835"/>
     <w:pPr>
       <w:keepNext/>
       <w:keepLines/>
@@ -1109,11 +1333,10 @@
       <w:outlineLvl w:val="2"/>
     </w:pPr>
     <w:rPr>
-      <w:rFonts w:asciiTheme="majorHAnsi" w:eastAsiaTheme="majorEastAsia" w:hAnsiTheme="majorHAnsi" w:cstheme="majorBidi"/>
-      <w:b/>
+      <w:rFonts w:eastAsiaTheme="majorEastAsia" w:cs="Times New Roman (Headings CS)"/>
       <w:bCs/>
-      <w:color w:val="4F81BD" w:themeColor="accent1"/>
-      <w:sz w:val="28"/>
+      <w:i/>
+      <w:color w:val="000000" w:themeColor="text1"/>
       <w:szCs w:val="28"/>
     </w:rPr>
   </w:style>
@@ -1144,20 +1367,21 @@
     <w:uiPriority w:val="9"/>
     <w:unhideWhenUsed/>
     <w:qFormat/>
-    <w:rsid w:val="00DC0D53"/>
+    <w:rsid w:val="00250CDB"/>
     <w:pPr>
       <w:keepNext/>
       <w:keepLines/>
       <w:pageBreakBefore/>
-      <w:spacing w:before="200" w:after="0" w:line="20" w:lineRule="exact"/>
+      <w:suppressLineNumbers/>
+      <w:spacing w:after="0" w:line="20" w:lineRule="exact"/>
       <w:outlineLvl w:val="4"/>
     </w:pPr>
     <w:rPr>
-      <w:rFonts w:asciiTheme="majorHAnsi" w:eastAsiaTheme="majorEastAsia" w:hAnsiTheme="majorHAnsi" w:cstheme="majorBidi"/>
+      <w:rFonts w:eastAsiaTheme="majorEastAsia" w:cs="Times New Roman (Headings CS)"/>
       <w:i/>
       <w:iCs/>
       <w:color w:val="FFFFFF" w:themeColor="background1"/>
-      <w:sz w:val="16"/>
+      <w:sz w:val="11"/>
     </w:rPr>
   </w:style>
   <w:style w:type="paragraph" w:styleId="Heading6">
@@ -1233,6 +1457,7 @@
     <w:basedOn w:val="Normal"/>
     <w:next w:val="BodyText"/>
     <w:qFormat/>
+    <w:rsid w:val="00204A3C"/>
     <w:pPr>
       <w:keepNext/>
       <w:keepLines/>
@@ -1240,10 +1465,10 @@
       <w:jc w:val="center"/>
     </w:pPr>
     <w:rPr>
-      <w:rFonts w:asciiTheme="majorHAnsi" w:eastAsiaTheme="majorEastAsia" w:hAnsiTheme="majorHAnsi" w:cstheme="majorBidi"/>
+      <w:rFonts w:eastAsiaTheme="majorEastAsia" w:cs="Times New Roman (Headings CS)"/>
       <w:b/>
       <w:bCs/>
-      <w:color w:val="345A8A" w:themeColor="accent1" w:themeShade="B5"/>
+      <w:color w:val="000000" w:themeColor="text1"/>
       <w:sz w:val="36"/>
       <w:szCs w:val="36"/>
     </w:rPr>
@@ -1410,6 +1635,7 @@
     <w:uiPriority w:val="39"/>
     <w:unhideWhenUsed/>
     <w:qFormat/>
+    <w:rsid w:val="005C5835"/>
     <w:pPr>
       <w:spacing w:before="240" w:line="259" w:lineRule="auto"/>
       <w:outlineLvl w:val="9"/>
@@ -1417,7 +1643,6 @@
     <w:rPr>
       <w:b w:val="0"/>
       <w:bCs w:val="0"/>
-      <w:color w:val="365F91" w:themeColor="accent1" w:themeShade="BF"/>
     </w:rPr>
   </w:style>
   <w:style w:type="paragraph" w:customStyle="1" w:styleId="SourceCode">
@@ -1755,6 +1980,58 @@
     <w:basedOn w:val="DefaultParagraphFont"/>
     <w:link w:val="BodyText"/>
     <w:rsid w:val="00DC0D53"/>
+  </w:style>
+  <w:style w:type="paragraph" w:styleId="TOC1">
+    <w:name w:val="toc 1"/>
+    <w:basedOn w:val="Normal"/>
+    <w:next w:val="Normal"/>
+    <w:autoRedefine/>
+    <w:semiHidden/>
+    <w:unhideWhenUsed/>
+    <w:rsid w:val="005C5835"/>
+    <w:pPr>
+      <w:spacing w:after="100"/>
+    </w:pPr>
+    <w:rPr>
+      <w:b/>
+    </w:rPr>
+  </w:style>
+  <w:style w:type="character" w:styleId="PageNumber">
+    <w:name w:val="page number"/>
+    <w:basedOn w:val="DefaultParagraphFont"/>
+    <w:semiHidden/>
+    <w:unhideWhenUsed/>
+    <w:rsid w:val="005C5835"/>
+    <w:rPr>
+      <w:rFonts w:ascii="Times New Roman" w:hAnsi="Times New Roman"/>
+      <w:b w:val="0"/>
+      <w:i w:val="0"/>
+      <w:sz w:val="24"/>
+    </w:rPr>
+  </w:style>
+  <w:style w:type="paragraph" w:styleId="Footer">
+    <w:name w:val="footer"/>
+    <w:basedOn w:val="Normal"/>
+    <w:link w:val="FooterChar"/>
+    <w:unhideWhenUsed/>
+    <w:rsid w:val="005C5835"/>
+    <w:pPr>
+      <w:tabs>
+        <w:tab w:val="center" w:pos="4680"/>
+        <w:tab w:val="right" w:pos="9360"/>
+      </w:tabs>
+      <w:spacing w:after="0"/>
+    </w:pPr>
+  </w:style>
+  <w:style w:type="character" w:customStyle="1" w:styleId="FooterChar">
+    <w:name w:val="Footer Char"/>
+    <w:basedOn w:val="DefaultParagraphFont"/>
+    <w:link w:val="Footer"/>
+    <w:rsid w:val="005C5835"/>
+    <w:rPr>
+      <w:rFonts w:ascii="Times New Roman" w:hAnsi="Times New Roman" w:cs="Times New Roman (Body CS)"/>
+      <w:kern w:val="20"/>
+    </w:rPr>
   </w:style>
 </w:styles>
 </file>

</xml_diff>